<commit_message>
Pushing Lesson Notes and Cad Files 5/2/2024
 On branch N5QC_Remote
 Changes to be committed:
	new file:   Lessons_and_Logs/Inventr_io/4-Reaction_Time_Tester/CAD/Lesson_4-ChatGPT.fzz
	deleted:    Lessons_and_Logs/Inventr_io/4-Reaction_Time_Tester/CAD/Place_Holder.txt
	new file:   Lessons_and_Logs/Inventr_io/4-Reaction_Time_Tester/Notes/ChatGPT_Help.docx
	new file:   Lessons_and_Logs/Inventr_io/5-Simon_Says_Memory_Game/CAD/Lesson_5.fzz
	modified:   Lessons_and_Logs/Inventr_io/5-Simon_Says_Memory_Game/Notes/Lesson_5_Notes_and_Journal.docx
	new file:   Lessons_and_Logs/Inventr_io/6-Binary_LED_Counter/CAD/Lesson_6.fzz
	modified:   Lessons_and_Logs/Inventr_io/6-Binary_LED_Counter/Notes/Lesson_6_Notes_and_Journal.docx
	new file:   Lessons_and_Logs/Inventr_io/Help_Logs/2024_05_02_Help_Note.docx
</commit_message>
<xml_diff>
--- a/Lessons_and_Logs/Inventr_io/5-Simon_Says_Memory_Game/Notes/Lesson_5_Notes_and_Journal.docx
+++ b/Lessons_and_Logs/Inventr_io/5-Simon_Says_Memory_Game/Notes/Lesson_5_Notes_and_Journal.docx
@@ -12,6 +12,7 @@
           <w:szCs w:val="40"/>
         </w:rPr>
       </w:pPr>
+      <w:proofErr w:type="spellStart"/>
       <w:r>
         <w:rPr>
           <w:b/>
@@ -39,6 +40,7 @@
         </w:rPr>
         <w:t>_Notes_and_Journal</w:t>
       </w:r>
+      <w:proofErr w:type="spellEnd"/>
     </w:p>
     <w:p/>
     <w:p>
@@ -287,8 +289,18 @@
           <w:rFonts w:eastAsiaTheme="majorEastAsia"/>
           <w:color w:val="D4D4D4"/>
         </w:rPr>
-        <w:t xml:space="preserve"> utime</w:t>
-      </w:r>
+        <w:t xml:space="preserve"> </w:t>
+      </w:r>
+      <w:proofErr w:type="spellStart"/>
+      <w:r>
+        <w:rPr>
+          <w:rStyle w:val="line"/>
+          <w:rFonts w:eastAsiaTheme="majorEastAsia"/>
+          <w:color w:val="D4D4D4"/>
+        </w:rPr>
+        <w:t>utime</w:t>
+      </w:r>
+      <w:proofErr w:type="spellEnd"/>
     </w:p>
     <w:p>
       <w:pPr>
@@ -313,8 +325,18 @@
           <w:rFonts w:eastAsiaTheme="majorEastAsia"/>
           <w:color w:val="D4D4D4"/>
         </w:rPr>
-        <w:t xml:space="preserve"> urandom</w:t>
-      </w:r>
+        <w:t xml:space="preserve"> </w:t>
+      </w:r>
+      <w:proofErr w:type="spellStart"/>
+      <w:r>
+        <w:rPr>
+          <w:rStyle w:val="line"/>
+          <w:rFonts w:eastAsiaTheme="majorEastAsia"/>
+          <w:color w:val="D4D4D4"/>
+        </w:rPr>
+        <w:t>urandom</w:t>
+      </w:r>
+      <w:proofErr w:type="spellEnd"/>
     </w:p>
     <w:p>
       <w:pPr>
@@ -353,13 +375,23 @@
           <w:rFonts w:eastAsiaTheme="majorEastAsia"/>
         </w:rPr>
       </w:pPr>
-      <w:r>
-        <w:rPr>
-          <w:rStyle w:val="line"/>
-          <w:rFonts w:eastAsiaTheme="majorEastAsia"/>
-          <w:color w:val="D4D4D4"/>
-        </w:rPr>
-        <w:t>led_pins = [</w:t>
+      <w:proofErr w:type="spellStart"/>
+      <w:r>
+        <w:rPr>
+          <w:rStyle w:val="line"/>
+          <w:rFonts w:eastAsiaTheme="majorEastAsia"/>
+          <w:color w:val="D4D4D4"/>
+        </w:rPr>
+        <w:t>led_pins</w:t>
+      </w:r>
+      <w:proofErr w:type="spellEnd"/>
+      <w:r>
+        <w:rPr>
+          <w:rStyle w:val="line"/>
+          <w:rFonts w:eastAsiaTheme="majorEastAsia"/>
+          <w:color w:val="D4D4D4"/>
+        </w:rPr>
+        <w:t xml:space="preserve"> = [</w:t>
       </w:r>
       <w:r>
         <w:rPr>
@@ -403,13 +435,59 @@
           <w:rFonts w:eastAsiaTheme="majorEastAsia"/>
         </w:rPr>
       </w:pPr>
-      <w:r>
-        <w:rPr>
-          <w:rStyle w:val="line"/>
-          <w:rFonts w:eastAsiaTheme="majorEastAsia"/>
-          <w:color w:val="D4D4D4"/>
-        </w:rPr>
-        <w:t xml:space="preserve">leds = [machine.Pin(pin, machine.Pin.OUT) </w:t>
+      <w:proofErr w:type="spellStart"/>
+      <w:r>
+        <w:rPr>
+          <w:rStyle w:val="line"/>
+          <w:rFonts w:eastAsiaTheme="majorEastAsia"/>
+          <w:color w:val="D4D4D4"/>
+        </w:rPr>
+        <w:t>leds</w:t>
+      </w:r>
+      <w:proofErr w:type="spellEnd"/>
+      <w:r>
+        <w:rPr>
+          <w:rStyle w:val="line"/>
+          <w:rFonts w:eastAsiaTheme="majorEastAsia"/>
+          <w:color w:val="D4D4D4"/>
+        </w:rPr>
+        <w:t xml:space="preserve"> = [</w:t>
+      </w:r>
+      <w:proofErr w:type="spellStart"/>
+      <w:r>
+        <w:rPr>
+          <w:rStyle w:val="line"/>
+          <w:rFonts w:eastAsiaTheme="majorEastAsia"/>
+          <w:color w:val="D4D4D4"/>
+        </w:rPr>
+        <w:t>machine.Pin</w:t>
+      </w:r>
+      <w:proofErr w:type="spellEnd"/>
+      <w:r>
+        <w:rPr>
+          <w:rStyle w:val="line"/>
+          <w:rFonts w:eastAsiaTheme="majorEastAsia"/>
+          <w:color w:val="D4D4D4"/>
+        </w:rPr>
+        <w:t xml:space="preserve">(pin, </w:t>
+      </w:r>
+      <w:proofErr w:type="spellStart"/>
+      <w:r>
+        <w:rPr>
+          <w:rStyle w:val="line"/>
+          <w:rFonts w:eastAsiaTheme="majorEastAsia"/>
+          <w:color w:val="D4D4D4"/>
+        </w:rPr>
+        <w:t>machine.Pin.OUT</w:t>
+      </w:r>
+      <w:proofErr w:type="spellEnd"/>
+      <w:r>
+        <w:rPr>
+          <w:rStyle w:val="line"/>
+          <w:rFonts w:eastAsiaTheme="majorEastAsia"/>
+          <w:color w:val="D4D4D4"/>
+        </w:rPr>
+        <w:t xml:space="preserve">) </w:t>
       </w:r>
       <w:r>
         <w:rPr>
@@ -441,7 +519,25 @@
           <w:rFonts w:eastAsiaTheme="majorEastAsia"/>
           <w:color w:val="D4D4D4"/>
         </w:rPr>
-        <w:t xml:space="preserve"> led_pins]</w:t>
+        <w:t xml:space="preserve"> </w:t>
+      </w:r>
+      <w:proofErr w:type="spellStart"/>
+      <w:r>
+        <w:rPr>
+          <w:rStyle w:val="line"/>
+          <w:rFonts w:eastAsiaTheme="majorEastAsia"/>
+          <w:color w:val="D4D4D4"/>
+        </w:rPr>
+        <w:t>led_pins</w:t>
+      </w:r>
+      <w:proofErr w:type="spellEnd"/>
+      <w:r>
+        <w:rPr>
+          <w:rStyle w:val="line"/>
+          <w:rFonts w:eastAsiaTheme="majorEastAsia"/>
+          <w:color w:val="D4D4D4"/>
+        </w:rPr>
+        <w:t>]</w:t>
       </w:r>
     </w:p>
     <w:p>
@@ -481,13 +577,23 @@
           <w:rFonts w:eastAsiaTheme="majorEastAsia"/>
         </w:rPr>
       </w:pPr>
-      <w:r>
-        <w:rPr>
-          <w:rStyle w:val="line"/>
-          <w:rFonts w:eastAsiaTheme="majorEastAsia"/>
-          <w:color w:val="D4D4D4"/>
-        </w:rPr>
-        <w:t>button_pins = [</w:t>
+      <w:proofErr w:type="spellStart"/>
+      <w:r>
+        <w:rPr>
+          <w:rStyle w:val="line"/>
+          <w:rFonts w:eastAsiaTheme="majorEastAsia"/>
+          <w:color w:val="D4D4D4"/>
+        </w:rPr>
+        <w:t>button_pins</w:t>
+      </w:r>
+      <w:proofErr w:type="spellEnd"/>
+      <w:r>
+        <w:rPr>
+          <w:rStyle w:val="line"/>
+          <w:rFonts w:eastAsiaTheme="majorEastAsia"/>
+          <w:color w:val="D4D4D4"/>
+        </w:rPr>
+        <w:t xml:space="preserve"> = [</w:t>
       </w:r>
       <w:r>
         <w:rPr>
@@ -537,7 +643,43 @@
           <w:rFonts w:eastAsiaTheme="majorEastAsia"/>
           <w:color w:val="D4D4D4"/>
         </w:rPr>
-        <w:t xml:space="preserve">buttons = [machine.Pin(pin, machine.Pin.IN, machine.Pin.PULL_UP) </w:t>
+        <w:t>buttons = [</w:t>
+      </w:r>
+      <w:proofErr w:type="spellStart"/>
+      <w:r>
+        <w:rPr>
+          <w:rStyle w:val="line"/>
+          <w:rFonts w:eastAsiaTheme="majorEastAsia"/>
+          <w:color w:val="D4D4D4"/>
+        </w:rPr>
+        <w:t>machine.Pin</w:t>
+      </w:r>
+      <w:proofErr w:type="spellEnd"/>
+      <w:r>
+        <w:rPr>
+          <w:rStyle w:val="line"/>
+          <w:rFonts w:eastAsiaTheme="majorEastAsia"/>
+          <w:color w:val="D4D4D4"/>
+        </w:rPr>
+        <w:t xml:space="preserve">(pin, machine.Pin.IN, </w:t>
+      </w:r>
+      <w:proofErr w:type="spellStart"/>
+      <w:r>
+        <w:rPr>
+          <w:rStyle w:val="line"/>
+          <w:rFonts w:eastAsiaTheme="majorEastAsia"/>
+          <w:color w:val="D4D4D4"/>
+        </w:rPr>
+        <w:t>machine.Pin.PULL_UP</w:t>
+      </w:r>
+      <w:proofErr w:type="spellEnd"/>
+      <w:r>
+        <w:rPr>
+          <w:rStyle w:val="line"/>
+          <w:rFonts w:eastAsiaTheme="majorEastAsia"/>
+          <w:color w:val="D4D4D4"/>
+        </w:rPr>
+        <w:t xml:space="preserve">) </w:t>
       </w:r>
       <w:r>
         <w:rPr>
@@ -569,7 +711,25 @@
           <w:rFonts w:eastAsiaTheme="majorEastAsia"/>
           <w:color w:val="D4D4D4"/>
         </w:rPr>
-        <w:t xml:space="preserve"> button_pins]</w:t>
+        <w:t xml:space="preserve"> </w:t>
+      </w:r>
+      <w:proofErr w:type="spellStart"/>
+      <w:r>
+        <w:rPr>
+          <w:rStyle w:val="line"/>
+          <w:rFonts w:eastAsiaTheme="majorEastAsia"/>
+          <w:color w:val="D4D4D4"/>
+        </w:rPr>
+        <w:t>button_pins</w:t>
+      </w:r>
+      <w:proofErr w:type="spellEnd"/>
+      <w:r>
+        <w:rPr>
+          <w:rStyle w:val="line"/>
+          <w:rFonts w:eastAsiaTheme="majorEastAsia"/>
+          <w:color w:val="D4D4D4"/>
+        </w:rPr>
+        <w:t>]</w:t>
       </w:r>
     </w:p>
     <w:p>
@@ -625,6 +785,7 @@
         </w:rPr>
         <w:t xml:space="preserve"> </w:t>
       </w:r>
+      <w:proofErr w:type="spellStart"/>
       <w:r>
         <w:rPr>
           <w:rStyle w:val="line"/>
@@ -633,6 +794,7 @@
         </w:rPr>
         <w:t>flash_led</w:t>
       </w:r>
+      <w:proofErr w:type="spellEnd"/>
       <w:r>
         <w:rPr>
           <w:rStyle w:val="line"/>
@@ -641,6 +803,7 @@
         </w:rPr>
         <w:t>(</w:t>
       </w:r>
+      <w:proofErr w:type="spellStart"/>
       <w:r>
         <w:rPr>
           <w:rStyle w:val="line"/>
@@ -649,6 +812,7 @@
         </w:rPr>
         <w:t>led_number</w:t>
       </w:r>
+      <w:proofErr w:type="spellEnd"/>
       <w:r>
         <w:rPr>
           <w:rStyle w:val="line"/>
@@ -705,7 +869,43 @@
           <w:rFonts w:eastAsiaTheme="majorEastAsia"/>
           <w:color w:val="D4D4D4"/>
         </w:rPr>
-        <w:t xml:space="preserve">    leds[led_number].value(</w:t>
+        <w:t xml:space="preserve">    </w:t>
+      </w:r>
+      <w:proofErr w:type="spellStart"/>
+      <w:r>
+        <w:rPr>
+          <w:rStyle w:val="line"/>
+          <w:rFonts w:eastAsiaTheme="majorEastAsia"/>
+          <w:color w:val="D4D4D4"/>
+        </w:rPr>
+        <w:t>leds</w:t>
+      </w:r>
+      <w:proofErr w:type="spellEnd"/>
+      <w:r>
+        <w:rPr>
+          <w:rStyle w:val="line"/>
+          <w:rFonts w:eastAsiaTheme="majorEastAsia"/>
+          <w:color w:val="D4D4D4"/>
+        </w:rPr>
+        <w:t>[</w:t>
+      </w:r>
+      <w:proofErr w:type="spellStart"/>
+      <w:r>
+        <w:rPr>
+          <w:rStyle w:val="line"/>
+          <w:rFonts w:eastAsiaTheme="majorEastAsia"/>
+          <w:color w:val="D4D4D4"/>
+        </w:rPr>
+        <w:t>led_number</w:t>
+      </w:r>
+      <w:proofErr w:type="spellEnd"/>
+      <w:r>
+        <w:rPr>
+          <w:rStyle w:val="line"/>
+          <w:rFonts w:eastAsiaTheme="majorEastAsia"/>
+          <w:color w:val="D4D4D4"/>
+        </w:rPr>
+        <w:t>].value(</w:t>
       </w:r>
       <w:r>
         <w:rPr>
@@ -739,25 +939,79 @@
           <w:rFonts w:eastAsiaTheme="majorEastAsia"/>
           <w:color w:val="D4D4D4"/>
         </w:rPr>
-        <w:t xml:space="preserve">    utime.sleep(duration)</w:t>
-      </w:r>
-    </w:p>
-    <w:p>
-      <w:pPr>
-        <w:pStyle w:val="HTMLPreformatted"/>
-        <w:shd w:val="clear" w:color="auto" w:fill="1E1E1E"/>
-        <w:rPr>
-          <w:rStyle w:val="HTMLCode"/>
-          <w:rFonts w:eastAsiaTheme="majorEastAsia"/>
-        </w:rPr>
-      </w:pPr>
-      <w:r>
-        <w:rPr>
-          <w:rStyle w:val="line"/>
-          <w:rFonts w:eastAsiaTheme="majorEastAsia"/>
-          <w:color w:val="D4D4D4"/>
-        </w:rPr>
-        <w:t xml:space="preserve">    leds[led_number].value(</w:t>
+        <w:t xml:space="preserve">    </w:t>
+      </w:r>
+      <w:proofErr w:type="spellStart"/>
+      <w:r>
+        <w:rPr>
+          <w:rStyle w:val="line"/>
+          <w:rFonts w:eastAsiaTheme="majorEastAsia"/>
+          <w:color w:val="D4D4D4"/>
+        </w:rPr>
+        <w:t>utime.sleep</w:t>
+      </w:r>
+      <w:proofErr w:type="spellEnd"/>
+      <w:r>
+        <w:rPr>
+          <w:rStyle w:val="line"/>
+          <w:rFonts w:eastAsiaTheme="majorEastAsia"/>
+          <w:color w:val="D4D4D4"/>
+        </w:rPr>
+        <w:t>(duration)</w:t>
+      </w:r>
+    </w:p>
+    <w:p>
+      <w:pPr>
+        <w:pStyle w:val="HTMLPreformatted"/>
+        <w:shd w:val="clear" w:color="auto" w:fill="1E1E1E"/>
+        <w:rPr>
+          <w:rStyle w:val="HTMLCode"/>
+          <w:rFonts w:eastAsiaTheme="majorEastAsia"/>
+        </w:rPr>
+      </w:pPr>
+      <w:r>
+        <w:rPr>
+          <w:rStyle w:val="line"/>
+          <w:rFonts w:eastAsiaTheme="majorEastAsia"/>
+          <w:color w:val="D4D4D4"/>
+        </w:rPr>
+        <w:t xml:space="preserve">    </w:t>
+      </w:r>
+      <w:proofErr w:type="spellStart"/>
+      <w:r>
+        <w:rPr>
+          <w:rStyle w:val="line"/>
+          <w:rFonts w:eastAsiaTheme="majorEastAsia"/>
+          <w:color w:val="D4D4D4"/>
+        </w:rPr>
+        <w:t>leds</w:t>
+      </w:r>
+      <w:proofErr w:type="spellEnd"/>
+      <w:r>
+        <w:rPr>
+          <w:rStyle w:val="line"/>
+          <w:rFonts w:eastAsiaTheme="majorEastAsia"/>
+          <w:color w:val="D4D4D4"/>
+        </w:rPr>
+        <w:t>[</w:t>
+      </w:r>
+      <w:proofErr w:type="spellStart"/>
+      <w:r>
+        <w:rPr>
+          <w:rStyle w:val="line"/>
+          <w:rFonts w:eastAsiaTheme="majorEastAsia"/>
+          <w:color w:val="D4D4D4"/>
+        </w:rPr>
+        <w:t>led_number</w:t>
+      </w:r>
+      <w:proofErr w:type="spellEnd"/>
+      <w:r>
+        <w:rPr>
+          <w:rStyle w:val="line"/>
+          <w:rFonts w:eastAsiaTheme="majorEastAsia"/>
+          <w:color w:val="D4D4D4"/>
+        </w:rPr>
+        <w:t>].value(</w:t>
       </w:r>
       <w:r>
         <w:rPr>
@@ -791,7 +1045,25 @@
           <w:rFonts w:eastAsiaTheme="majorEastAsia"/>
           <w:color w:val="D4D4D4"/>
         </w:rPr>
-        <w:t xml:space="preserve">    utime.sleep(duration)</w:t>
+        <w:t xml:space="preserve">    </w:t>
+      </w:r>
+      <w:proofErr w:type="spellStart"/>
+      <w:r>
+        <w:rPr>
+          <w:rStyle w:val="line"/>
+          <w:rFonts w:eastAsiaTheme="majorEastAsia"/>
+          <w:color w:val="D4D4D4"/>
+        </w:rPr>
+        <w:t>utime.sleep</w:t>
+      </w:r>
+      <w:proofErr w:type="spellEnd"/>
+      <w:r>
+        <w:rPr>
+          <w:rStyle w:val="line"/>
+          <w:rFonts w:eastAsiaTheme="majorEastAsia"/>
+          <w:color w:val="D4D4D4"/>
+        </w:rPr>
+        <w:t>(duration)</w:t>
       </w:r>
     </w:p>
     <w:p>
@@ -847,6 +1119,7 @@
         </w:rPr>
         <w:t xml:space="preserve"> </w:t>
       </w:r>
+      <w:proofErr w:type="spellStart"/>
       <w:r>
         <w:rPr>
           <w:rStyle w:val="line"/>
@@ -855,6 +1128,7 @@
         </w:rPr>
         <w:t>wait_for_button</w:t>
       </w:r>
+      <w:proofErr w:type="spellEnd"/>
       <w:r>
         <w:rPr>
           <w:rStyle w:val="line"/>
@@ -945,7 +1219,25 @@
           <w:rFonts w:eastAsiaTheme="majorEastAsia"/>
           <w:color w:val="D4D4D4"/>
         </w:rPr>
-        <w:t xml:space="preserve"> i, button </w:t>
+        <w:t xml:space="preserve"> </w:t>
+      </w:r>
+      <w:proofErr w:type="spellStart"/>
+      <w:r>
+        <w:rPr>
+          <w:rStyle w:val="line"/>
+          <w:rFonts w:eastAsiaTheme="majorEastAsia"/>
+          <w:color w:val="D4D4D4"/>
+        </w:rPr>
+        <w:t>i</w:t>
+      </w:r>
+      <w:proofErr w:type="spellEnd"/>
+      <w:r>
+        <w:rPr>
+          <w:rStyle w:val="line"/>
+          <w:rFonts w:eastAsiaTheme="majorEastAsia"/>
+          <w:color w:val="D4D4D4"/>
+        </w:rPr>
+        <w:t xml:space="preserve">, button </w:t>
       </w:r>
       <w:r>
         <w:rPr>
@@ -1011,7 +1303,25 @@
           <w:rFonts w:eastAsiaTheme="majorEastAsia"/>
           <w:color w:val="D4D4D4"/>
         </w:rPr>
-        <w:t xml:space="preserve"> button.value() == </w:t>
+        <w:t xml:space="preserve"> </w:t>
+      </w:r>
+      <w:proofErr w:type="spellStart"/>
+      <w:r>
+        <w:rPr>
+          <w:rStyle w:val="line"/>
+          <w:rFonts w:eastAsiaTheme="majorEastAsia"/>
+          <w:color w:val="D4D4D4"/>
+        </w:rPr>
+        <w:t>button.value</w:t>
+      </w:r>
+      <w:proofErr w:type="spellEnd"/>
+      <w:r>
+        <w:rPr>
+          <w:rStyle w:val="line"/>
+          <w:rFonts w:eastAsiaTheme="majorEastAsia"/>
+          <w:color w:val="D4D4D4"/>
+        </w:rPr>
+        <w:t xml:space="preserve">() == </w:t>
       </w:r>
       <w:r>
         <w:rPr>
@@ -1071,7 +1381,25 @@
           <w:rFonts w:eastAsiaTheme="majorEastAsia"/>
           <w:color w:val="D4D4D4"/>
         </w:rPr>
-        <w:t xml:space="preserve">                utime.sleep_ms(</w:t>
+        <w:t xml:space="preserve">                </w:t>
+      </w:r>
+      <w:proofErr w:type="spellStart"/>
+      <w:r>
+        <w:rPr>
+          <w:rStyle w:val="line"/>
+          <w:rFonts w:eastAsiaTheme="majorEastAsia"/>
+          <w:color w:val="D4D4D4"/>
+        </w:rPr>
+        <w:t>utime.sleep_ms</w:t>
+      </w:r>
+      <w:proofErr w:type="spellEnd"/>
+      <w:r>
+        <w:rPr>
+          <w:rStyle w:val="line"/>
+          <w:rFonts w:eastAsiaTheme="majorEastAsia"/>
+          <w:color w:val="D4D4D4"/>
+        </w:rPr>
+        <w:t>(</w:t>
       </w:r>
       <w:r>
         <w:rPr>
@@ -1121,7 +1449,25 @@
           <w:rFonts w:eastAsiaTheme="majorEastAsia"/>
           <w:color w:val="D4D4D4"/>
         </w:rPr>
-        <w:t xml:space="preserve"> button.value() == </w:t>
+        <w:t xml:space="preserve"> </w:t>
+      </w:r>
+      <w:proofErr w:type="spellStart"/>
+      <w:r>
+        <w:rPr>
+          <w:rStyle w:val="line"/>
+          <w:rFonts w:eastAsiaTheme="majorEastAsia"/>
+          <w:color w:val="D4D4D4"/>
+        </w:rPr>
+        <w:t>button.value</w:t>
+      </w:r>
+      <w:proofErr w:type="spellEnd"/>
+      <w:r>
+        <w:rPr>
+          <w:rStyle w:val="line"/>
+          <w:rFonts w:eastAsiaTheme="majorEastAsia"/>
+          <w:color w:val="D4D4D4"/>
+        </w:rPr>
+        <w:t xml:space="preserve">() == </w:t>
       </w:r>
       <w:r>
         <w:rPr>
@@ -1197,8 +1543,18 @@
           <w:rFonts w:eastAsiaTheme="majorEastAsia"/>
           <w:color w:val="D4D4D4"/>
         </w:rPr>
-        <w:t xml:space="preserve"> i</w:t>
-      </w:r>
+        <w:t xml:space="preserve"> </w:t>
+      </w:r>
+      <w:proofErr w:type="spellStart"/>
+      <w:r>
+        <w:rPr>
+          <w:rStyle w:val="line"/>
+          <w:rFonts w:eastAsiaTheme="majorEastAsia"/>
+          <w:color w:val="D4D4D4"/>
+        </w:rPr>
+        <w:t>i</w:t>
+      </w:r>
+      <w:proofErr w:type="spellEnd"/>
     </w:p>
     <w:p>
       <w:pPr>
@@ -1335,7 +1691,16 @@
           <w:rFonts w:eastAsiaTheme="majorEastAsia"/>
           <w:color w:val="D7BA7D"/>
         </w:rPr>
-        <w:t>\n</w:t>
+        <w:t>\</w:t>
+      </w:r>
+      <w:proofErr w:type="spellStart"/>
+      <w:r>
+        <w:rPr>
+          <w:rStyle w:val="line"/>
+          <w:rFonts w:eastAsiaTheme="majorEastAsia"/>
+          <w:color w:val="D7BA7D"/>
+        </w:rPr>
+        <w:t>n</w:t>
       </w:r>
       <w:r>
         <w:rPr>
@@ -1343,7 +1708,16 @@
           <w:rFonts w:eastAsiaTheme="majorEastAsia"/>
           <w:color w:val="CE9178"/>
         </w:rPr>
-        <w:t>New round! Watch the LED sequence..."</w:t>
+        <w:t>New</w:t>
+      </w:r>
+      <w:proofErr w:type="spellEnd"/>
+      <w:r>
+        <w:rPr>
+          <w:rStyle w:val="line"/>
+          <w:rFonts w:eastAsiaTheme="majorEastAsia"/>
+          <w:color w:val="CE9178"/>
+        </w:rPr>
+        <w:t xml:space="preserve"> round! Watch the LED sequence..."</w:t>
       </w:r>
       <w:r>
         <w:rPr>
@@ -1413,7 +1787,43 @@
           <w:rFonts w:eastAsiaTheme="majorEastAsia"/>
           <w:color w:val="D4D4D4"/>
         </w:rPr>
-        <w:t xml:space="preserve">    sequence.append(urandom.randint(</w:t>
+        <w:t xml:space="preserve">    </w:t>
+      </w:r>
+      <w:proofErr w:type="spellStart"/>
+      <w:r>
+        <w:rPr>
+          <w:rStyle w:val="line"/>
+          <w:rFonts w:eastAsiaTheme="majorEastAsia"/>
+          <w:color w:val="D4D4D4"/>
+        </w:rPr>
+        <w:t>sequence.append</w:t>
+      </w:r>
+      <w:proofErr w:type="spellEnd"/>
+      <w:r>
+        <w:rPr>
+          <w:rStyle w:val="line"/>
+          <w:rFonts w:eastAsiaTheme="majorEastAsia"/>
+          <w:color w:val="D4D4D4"/>
+        </w:rPr>
+        <w:t>(</w:t>
+      </w:r>
+      <w:proofErr w:type="spellStart"/>
+      <w:r>
+        <w:rPr>
+          <w:rStyle w:val="line"/>
+          <w:rFonts w:eastAsiaTheme="majorEastAsia"/>
+          <w:color w:val="D4D4D4"/>
+        </w:rPr>
+        <w:t>urandom.randint</w:t>
+      </w:r>
+      <w:proofErr w:type="spellEnd"/>
+      <w:r>
+        <w:rPr>
+          <w:rStyle w:val="line"/>
+          <w:rFonts w:eastAsiaTheme="majorEastAsia"/>
+          <w:color w:val="D4D4D4"/>
+        </w:rPr>
+        <w:t>(</w:t>
       </w:r>
       <w:r>
         <w:rPr>
@@ -1523,7 +1933,25 @@
           <w:rFonts w:eastAsiaTheme="majorEastAsia"/>
           <w:color w:val="D4D4D4"/>
         </w:rPr>
-        <w:t xml:space="preserve"> led_number </w:t>
+        <w:t xml:space="preserve"> </w:t>
+      </w:r>
+      <w:proofErr w:type="spellStart"/>
+      <w:r>
+        <w:rPr>
+          <w:rStyle w:val="line"/>
+          <w:rFonts w:eastAsiaTheme="majorEastAsia"/>
+          <w:color w:val="D4D4D4"/>
+        </w:rPr>
+        <w:t>led_number</w:t>
+      </w:r>
+      <w:proofErr w:type="spellEnd"/>
+      <w:r>
+        <w:rPr>
+          <w:rStyle w:val="line"/>
+          <w:rFonts w:eastAsiaTheme="majorEastAsia"/>
+          <w:color w:val="D4D4D4"/>
+        </w:rPr>
+        <w:t xml:space="preserve"> </w:t>
       </w:r>
       <w:r>
         <w:rPr>
@@ -1557,7 +1985,43 @@
           <w:rFonts w:eastAsiaTheme="majorEastAsia"/>
           <w:color w:val="D4D4D4"/>
         </w:rPr>
-        <w:t xml:space="preserve">        flash_led(led_number)</w:t>
+        <w:t xml:space="preserve">        </w:t>
+      </w:r>
+      <w:proofErr w:type="spellStart"/>
+      <w:r>
+        <w:rPr>
+          <w:rStyle w:val="line"/>
+          <w:rFonts w:eastAsiaTheme="majorEastAsia"/>
+          <w:color w:val="D4D4D4"/>
+        </w:rPr>
+        <w:t>flash_led</w:t>
+      </w:r>
+      <w:proofErr w:type="spellEnd"/>
+      <w:r>
+        <w:rPr>
+          <w:rStyle w:val="line"/>
+          <w:rFonts w:eastAsiaTheme="majorEastAsia"/>
+          <w:color w:val="D4D4D4"/>
+        </w:rPr>
+        <w:t>(</w:t>
+      </w:r>
+      <w:proofErr w:type="spellStart"/>
+      <w:r>
+        <w:rPr>
+          <w:rStyle w:val="line"/>
+          <w:rFonts w:eastAsiaTheme="majorEastAsia"/>
+          <w:color w:val="D4D4D4"/>
+        </w:rPr>
+        <w:t>led_number</w:t>
+      </w:r>
+      <w:proofErr w:type="spellEnd"/>
+      <w:r>
+        <w:rPr>
+          <w:rStyle w:val="line"/>
+          <w:rFonts w:eastAsiaTheme="majorEastAsia"/>
+          <w:color w:val="D4D4D4"/>
+        </w:rPr>
+        <w:t>)</w:t>
       </w:r>
     </w:p>
     <w:p>
@@ -1703,7 +2167,25 @@
           <w:rFonts w:eastAsiaTheme="majorEastAsia"/>
           <w:color w:val="D4D4D4"/>
         </w:rPr>
-        <w:t xml:space="preserve"> led_number </w:t>
+        <w:t xml:space="preserve"> </w:t>
+      </w:r>
+      <w:proofErr w:type="spellStart"/>
+      <w:r>
+        <w:rPr>
+          <w:rStyle w:val="line"/>
+          <w:rFonts w:eastAsiaTheme="majorEastAsia"/>
+          <w:color w:val="D4D4D4"/>
+        </w:rPr>
+        <w:t>led_number</w:t>
+      </w:r>
+      <w:proofErr w:type="spellEnd"/>
+      <w:r>
+        <w:rPr>
+          <w:rStyle w:val="line"/>
+          <w:rFonts w:eastAsiaTheme="majorEastAsia"/>
+          <w:color w:val="D4D4D4"/>
+        </w:rPr>
+        <w:t xml:space="preserve"> </w:t>
       </w:r>
       <w:r>
         <w:rPr>
@@ -1737,7 +2219,43 @@
           <w:rFonts w:eastAsiaTheme="majorEastAsia"/>
           <w:color w:val="D4D4D4"/>
         </w:rPr>
-        <w:t xml:space="preserve">        button_number = wait_for_button()</w:t>
+        <w:t xml:space="preserve">        </w:t>
+      </w:r>
+      <w:proofErr w:type="spellStart"/>
+      <w:r>
+        <w:rPr>
+          <w:rStyle w:val="line"/>
+          <w:rFonts w:eastAsiaTheme="majorEastAsia"/>
+          <w:color w:val="D4D4D4"/>
+        </w:rPr>
+        <w:t>button_number</w:t>
+      </w:r>
+      <w:proofErr w:type="spellEnd"/>
+      <w:r>
+        <w:rPr>
+          <w:rStyle w:val="line"/>
+          <w:rFonts w:eastAsiaTheme="majorEastAsia"/>
+          <w:color w:val="D4D4D4"/>
+        </w:rPr>
+        <w:t xml:space="preserve"> = </w:t>
+      </w:r>
+      <w:proofErr w:type="spellStart"/>
+      <w:r>
+        <w:rPr>
+          <w:rStyle w:val="line"/>
+          <w:rFonts w:eastAsiaTheme="majorEastAsia"/>
+          <w:color w:val="D4D4D4"/>
+        </w:rPr>
+        <w:t>wait_for_button</w:t>
+      </w:r>
+      <w:proofErr w:type="spellEnd"/>
+      <w:r>
+        <w:rPr>
+          <w:rStyle w:val="line"/>
+          <w:rFonts w:eastAsiaTheme="majorEastAsia"/>
+          <w:color w:val="D4D4D4"/>
+        </w:rPr>
+        <w:t>()</w:t>
       </w:r>
     </w:p>
     <w:p>
@@ -1772,7 +2290,43 @@
           <w:rFonts w:eastAsiaTheme="majorEastAsia"/>
           <w:color w:val="D4D4D4"/>
         </w:rPr>
-        <w:t xml:space="preserve"> button_number != led_number:</w:t>
+        <w:t xml:space="preserve"> </w:t>
+      </w:r>
+      <w:proofErr w:type="spellStart"/>
+      <w:r>
+        <w:rPr>
+          <w:rStyle w:val="line"/>
+          <w:rFonts w:eastAsiaTheme="majorEastAsia"/>
+          <w:color w:val="D4D4D4"/>
+        </w:rPr>
+        <w:t>button_number</w:t>
+      </w:r>
+      <w:proofErr w:type="spellEnd"/>
+      <w:r>
+        <w:rPr>
+          <w:rStyle w:val="line"/>
+          <w:rFonts w:eastAsiaTheme="majorEastAsia"/>
+          <w:color w:val="D4D4D4"/>
+        </w:rPr>
+        <w:t xml:space="preserve"> != </w:t>
+      </w:r>
+      <w:proofErr w:type="spellStart"/>
+      <w:r>
+        <w:rPr>
+          <w:rStyle w:val="line"/>
+          <w:rFonts w:eastAsiaTheme="majorEastAsia"/>
+          <w:color w:val="D4D4D4"/>
+        </w:rPr>
+        <w:t>led_number</w:t>
+      </w:r>
+      <w:proofErr w:type="spellEnd"/>
+      <w:r>
+        <w:rPr>
+          <w:rStyle w:val="line"/>
+          <w:rFonts w:eastAsiaTheme="majorEastAsia"/>
+          <w:color w:val="D4D4D4"/>
+        </w:rPr>
+        <w:t>:</w:t>
       </w:r>
     </w:p>
     <w:p>
@@ -1816,7 +2370,25 @@
           <w:rFonts w:eastAsiaTheme="majorEastAsia"/>
           <w:color w:val="D4D4D4"/>
         </w:rPr>
-        <w:t xml:space="preserve">            flash_led(</w:t>
+        <w:t xml:space="preserve">            </w:t>
+      </w:r>
+      <w:proofErr w:type="spellStart"/>
+      <w:r>
+        <w:rPr>
+          <w:rStyle w:val="line"/>
+          <w:rFonts w:eastAsiaTheme="majorEastAsia"/>
+          <w:color w:val="D4D4D4"/>
+        </w:rPr>
+        <w:t>flash_led</w:t>
+      </w:r>
+      <w:proofErr w:type="spellEnd"/>
+      <w:r>
+        <w:rPr>
+          <w:rStyle w:val="line"/>
+          <w:rFonts w:eastAsiaTheme="majorEastAsia"/>
+          <w:color w:val="D4D4D4"/>
+        </w:rPr>
+        <w:t>(</w:t>
       </w:r>
       <w:r>
         <w:rPr>
@@ -1866,7 +2438,25 @@
           <w:rFonts w:eastAsiaTheme="majorEastAsia"/>
           <w:color w:val="D4D4D4"/>
         </w:rPr>
-        <w:t xml:space="preserve">            flash_led(</w:t>
+        <w:t xml:space="preserve">            </w:t>
+      </w:r>
+      <w:proofErr w:type="spellStart"/>
+      <w:r>
+        <w:rPr>
+          <w:rStyle w:val="line"/>
+          <w:rFonts w:eastAsiaTheme="majorEastAsia"/>
+          <w:color w:val="D4D4D4"/>
+        </w:rPr>
+        <w:t>flash_led</w:t>
+      </w:r>
+      <w:proofErr w:type="spellEnd"/>
+      <w:r>
+        <w:rPr>
+          <w:rStyle w:val="line"/>
+          <w:rFonts w:eastAsiaTheme="majorEastAsia"/>
+          <w:color w:val="D4D4D4"/>
+        </w:rPr>
+        <w:t>(</w:t>
       </w:r>
       <w:r>
         <w:rPr>
@@ -2062,6 +2652,7 @@
         </w:rPr>
         <w:t>(</w:t>
       </w:r>
+      <w:proofErr w:type="spellStart"/>
       <w:r>
         <w:rPr>
           <w:rStyle w:val="line"/>
@@ -2076,7 +2667,16 @@
           <w:rFonts w:eastAsiaTheme="majorEastAsia"/>
           <w:color w:val="CE9178"/>
         </w:rPr>
-        <w:t xml:space="preserve">"Correct button </w:t>
+        <w:t>"Correct</w:t>
+      </w:r>
+      <w:proofErr w:type="spellEnd"/>
+      <w:r>
+        <w:rPr>
+          <w:rStyle w:val="line"/>
+          <w:rFonts w:eastAsiaTheme="majorEastAsia"/>
+          <w:color w:val="CE9178"/>
+        </w:rPr>
+        <w:t xml:space="preserve"> button </w:t>
       </w:r>
       <w:r>
         <w:rPr>
@@ -2204,6 +2804,7 @@
         </w:rPr>
         <w:t xml:space="preserve"> </w:t>
       </w:r>
+      <w:proofErr w:type="spellStart"/>
       <w:r>
         <w:rPr>
           <w:rStyle w:val="line"/>
@@ -2212,6 +2813,7 @@
         </w:rPr>
         <w:t>len</w:t>
       </w:r>
+      <w:proofErr w:type="spellEnd"/>
       <w:r>
         <w:rPr>
           <w:rStyle w:val="line"/>
@@ -2250,7 +2852,43 @@
           <w:rFonts w:eastAsiaTheme="majorEastAsia"/>
           <w:color w:val="D4D4D4"/>
         </w:rPr>
-        <w:t xml:space="preserve"> button_number == led_number:</w:t>
+        <w:t xml:space="preserve"> </w:t>
+      </w:r>
+      <w:proofErr w:type="spellStart"/>
+      <w:r>
+        <w:rPr>
+          <w:rStyle w:val="line"/>
+          <w:rFonts w:eastAsiaTheme="majorEastAsia"/>
+          <w:color w:val="D4D4D4"/>
+        </w:rPr>
+        <w:t>button_number</w:t>
+      </w:r>
+      <w:proofErr w:type="spellEnd"/>
+      <w:r>
+        <w:rPr>
+          <w:rStyle w:val="line"/>
+          <w:rFonts w:eastAsiaTheme="majorEastAsia"/>
+          <w:color w:val="D4D4D4"/>
+        </w:rPr>
+        <w:t xml:space="preserve"> == </w:t>
+      </w:r>
+      <w:proofErr w:type="spellStart"/>
+      <w:r>
+        <w:rPr>
+          <w:rStyle w:val="line"/>
+          <w:rFonts w:eastAsiaTheme="majorEastAsia"/>
+          <w:color w:val="D4D4D4"/>
+        </w:rPr>
+        <w:t>led_number</w:t>
+      </w:r>
+      <w:proofErr w:type="spellEnd"/>
+      <w:r>
+        <w:rPr>
+          <w:rStyle w:val="line"/>
+          <w:rFonts w:eastAsiaTheme="majorEastAsia"/>
+          <w:color w:val="D4D4D4"/>
+        </w:rPr>
+        <w:t>:</w:t>
       </w:r>
     </w:p>
     <w:p>
@@ -2286,6 +2924,7 @@
         </w:rPr>
         <w:t>(</w:t>
       </w:r>
+      <w:proofErr w:type="spellStart"/>
       <w:r>
         <w:rPr>
           <w:rStyle w:val="line"/>
@@ -2300,7 +2939,16 @@
           <w:rFonts w:eastAsiaTheme="majorEastAsia"/>
           <w:color w:val="CE9178"/>
         </w:rPr>
-        <w:t xml:space="preserve">"Good job! Sequence length is now </w:t>
+        <w:t>"Good</w:t>
+      </w:r>
+      <w:proofErr w:type="spellEnd"/>
+      <w:r>
+        <w:rPr>
+          <w:rStyle w:val="line"/>
+          <w:rFonts w:eastAsiaTheme="majorEastAsia"/>
+          <w:color w:val="CE9178"/>
+        </w:rPr>
+        <w:t xml:space="preserve"> job! Sequence length is now </w:t>
       </w:r>
       <w:r>
         <w:rPr>
@@ -2310,6 +2958,7 @@
         </w:rPr>
         <w:t>{</w:t>
       </w:r>
+      <w:proofErr w:type="spellStart"/>
       <w:r>
         <w:rPr>
           <w:rStyle w:val="line"/>
@@ -2318,6 +2967,7 @@
         </w:rPr>
         <w:t>len</w:t>
       </w:r>
+      <w:proofErr w:type="spellEnd"/>
       <w:r>
         <w:rPr>
           <w:rStyle w:val="line"/>
@@ -2406,7 +3056,25 @@
           <w:rFonts w:eastAsiaTheme="majorEastAsia"/>
           <w:color w:val="D4D4D4"/>
         </w:rPr>
-        <w:t xml:space="preserve">    utime.sleep(</w:t>
+        <w:t xml:space="preserve">    </w:t>
+      </w:r>
+      <w:proofErr w:type="spellStart"/>
+      <w:r>
+        <w:rPr>
+          <w:rStyle w:val="line"/>
+          <w:rFonts w:eastAsiaTheme="majorEastAsia"/>
+          <w:color w:val="D4D4D4"/>
+        </w:rPr>
+        <w:t>utime.sleep</w:t>
+      </w:r>
+      <w:proofErr w:type="spellEnd"/>
+      <w:r>
+        <w:rPr>
+          <w:rStyle w:val="line"/>
+          <w:rFonts w:eastAsiaTheme="majorEastAsia"/>
+          <w:color w:val="D4D4D4"/>
+        </w:rPr>
+        <w:t>(</w:t>
       </w:r>
       <w:r>
         <w:rPr>
@@ -2435,7 +3103,39 @@
           <w:u w:val="single"/>
         </w:rPr>
       </w:pPr>
-      <w:r>
+    </w:p>
+    <w:p>
+      <w:pPr>
+        <w:rPr>
+          <w:b/>
+          <w:bCs/>
+          <w:sz w:val="28"/>
+          <w:szCs w:val="28"/>
+        </w:rPr>
+      </w:pPr>
+    </w:p>
+    <w:p>
+      <w:pPr>
+        <w:rPr>
+          <w:b/>
+          <w:bCs/>
+          <w:sz w:val="28"/>
+          <w:szCs w:val="28"/>
+        </w:rPr>
+      </w:pPr>
+    </w:p>
+    <w:p>
+      <w:pPr>
+        <w:rPr>
+          <w:b/>
+          <w:bCs/>
+          <w:sz w:val="28"/>
+          <w:szCs w:val="28"/>
+        </w:rPr>
+      </w:pPr>
+    </w:p>
+    <w:p>
+      <w:pPr>
         <w:rPr>
           <w:b/>
           <w:bCs/>
@@ -2443,11 +3143,8 @@
           <w:szCs w:val="28"/>
           <w:u w:val="single"/>
         </w:rPr>
-        <w:br w:type="page"/>
-      </w:r>
-    </w:p>
-    <w:p>
-      <w:pPr>
+      </w:pPr>
+      <w:r>
         <w:rPr>
           <w:b/>
           <w:bCs/>
@@ -2455,16 +3152,6 @@
           <w:szCs w:val="28"/>
           <w:u w:val="single"/>
         </w:rPr>
-      </w:pPr>
-      <w:r>
-        <w:rPr>
-          <w:b/>
-          <w:bCs/>
-          <w:sz w:val="28"/>
-          <w:szCs w:val="28"/>
-          <w:u w:val="single"/>
-        </w:rPr>
-        <w:lastRenderedPageBreak/>
         <w:t>Circuit</w:t>
       </w:r>
     </w:p>
@@ -2483,6 +3170,10 @@
     </w:p>
     <w:p>
       <w:r>
+        <w:rPr>
+          <w:noProof/>
+        </w:rPr>
+        <w:lastRenderedPageBreak/>
         <w:drawing>
           <wp:inline distT="0" distB="0" distL="0" distR="0" wp14:anchorId="319C9828" wp14:editId="1F371258">
             <wp:extent cx="5943600" cy="3865880"/>
@@ -2534,6 +3225,239 @@
         <w:t>Mine</w:t>
       </w:r>
     </w:p>
+    <w:p/>
+    <w:p>
+      <w:r>
+        <w:rPr>
+          <w:rFonts w:ascii="Calibri" w:hAnsi="Calibri" w:cs="Calibri"/>
+          <w:noProof/>
+        </w:rPr>
+        <w:lastRenderedPageBreak/>
+        <w:drawing>
+          <wp:inline distT="0" distB="0" distL="0" distR="0" wp14:anchorId="13B581B2" wp14:editId="353D5485">
+            <wp:extent cx="4451350" cy="5949950"/>
+            <wp:effectExtent l="0" t="0" r="6350" b="0"/>
+            <wp:docPr id="903093460" name="Picture 3" descr="A close-up of a circuit board&#10;&#10;Description automatically generated"/>
+            <wp:cNvGraphicFramePr>
+              <a:graphicFrameLocks xmlns:a="http://schemas.openxmlformats.org/drawingml/2006/main" noChangeAspect="1"/>
+            </wp:cNvGraphicFramePr>
+            <a:graphic xmlns:a="http://schemas.openxmlformats.org/drawingml/2006/main">
+              <a:graphicData uri="http://schemas.openxmlformats.org/drawingml/2006/picture">
+                <pic:pic xmlns:pic="http://schemas.openxmlformats.org/drawingml/2006/picture">
+                  <pic:nvPicPr>
+                    <pic:cNvPr id="903093460" name="Picture 3" descr="A close-up of a circuit board&#10;&#10;Description automatically generated"/>
+                    <pic:cNvPicPr>
+                      <a:picLocks noChangeAspect="1" noChangeArrowheads="1"/>
+                    </pic:cNvPicPr>
+                  </pic:nvPicPr>
+                  <pic:blipFill>
+                    <a:blip r:embed="rId6" cstate="print">
+                      <a:extLst>
+                        <a:ext uri="{28A0092B-C50C-407E-A947-70E740481C1C}">
+                          <a14:useLocalDpi xmlns:a14="http://schemas.microsoft.com/office/drawing/2010/main" val="0"/>
+                        </a:ext>
+                      </a:extLst>
+                    </a:blip>
+                    <a:srcRect/>
+                    <a:stretch>
+                      <a:fillRect/>
+                    </a:stretch>
+                  </pic:blipFill>
+                  <pic:spPr bwMode="auto">
+                    <a:xfrm>
+                      <a:off x="0" y="0"/>
+                      <a:ext cx="4451350" cy="5949950"/>
+                    </a:xfrm>
+                    <a:prstGeom prst="rect">
+                      <a:avLst/>
+                    </a:prstGeom>
+                    <a:noFill/>
+                    <a:ln>
+                      <a:noFill/>
+                    </a:ln>
+                  </pic:spPr>
+                </pic:pic>
+              </a:graphicData>
+            </a:graphic>
+          </wp:inline>
+        </w:drawing>
+      </w:r>
+    </w:p>
+    <w:p/>
+    <w:p>
+      <w:r>
+        <w:rPr>
+          <w:rFonts w:ascii="Calibri" w:hAnsi="Calibri" w:cs="Calibri"/>
+          <w:noProof/>
+        </w:rPr>
+        <w:lastRenderedPageBreak/>
+        <w:drawing>
+          <wp:inline distT="0" distB="0" distL="0" distR="0" wp14:anchorId="6FDD2E8F" wp14:editId="13501E89">
+            <wp:extent cx="4451350" cy="5949950"/>
+            <wp:effectExtent l="0" t="0" r="6350" b="0"/>
+            <wp:docPr id="372825449" name="Picture 4" descr="A close-up of a circuit board&#10;&#10;Description automatically generated"/>
+            <wp:cNvGraphicFramePr>
+              <a:graphicFrameLocks xmlns:a="http://schemas.openxmlformats.org/drawingml/2006/main" noChangeAspect="1"/>
+            </wp:cNvGraphicFramePr>
+            <a:graphic xmlns:a="http://schemas.openxmlformats.org/drawingml/2006/main">
+              <a:graphicData uri="http://schemas.openxmlformats.org/drawingml/2006/picture">
+                <pic:pic xmlns:pic="http://schemas.openxmlformats.org/drawingml/2006/picture">
+                  <pic:nvPicPr>
+                    <pic:cNvPr id="372825449" name="Picture 4" descr="A close-up of a circuit board&#10;&#10;Description automatically generated"/>
+                    <pic:cNvPicPr>
+                      <a:picLocks noChangeAspect="1" noChangeArrowheads="1"/>
+                    </pic:cNvPicPr>
+                  </pic:nvPicPr>
+                  <pic:blipFill>
+                    <a:blip r:embed="rId7" cstate="print">
+                      <a:extLst>
+                        <a:ext uri="{28A0092B-C50C-407E-A947-70E740481C1C}">
+                          <a14:useLocalDpi xmlns:a14="http://schemas.microsoft.com/office/drawing/2010/main" val="0"/>
+                        </a:ext>
+                      </a:extLst>
+                    </a:blip>
+                    <a:srcRect/>
+                    <a:stretch>
+                      <a:fillRect/>
+                    </a:stretch>
+                  </pic:blipFill>
+                  <pic:spPr bwMode="auto">
+                    <a:xfrm>
+                      <a:off x="0" y="0"/>
+                      <a:ext cx="4451350" cy="5949950"/>
+                    </a:xfrm>
+                    <a:prstGeom prst="rect">
+                      <a:avLst/>
+                    </a:prstGeom>
+                    <a:noFill/>
+                    <a:ln>
+                      <a:noFill/>
+                    </a:ln>
+                  </pic:spPr>
+                </pic:pic>
+              </a:graphicData>
+            </a:graphic>
+          </wp:inline>
+        </w:drawing>
+      </w:r>
+    </w:p>
+    <w:p/>
+    <w:p>
+      <w:r>
+        <w:rPr>
+          <w:rFonts w:ascii="Calibri" w:hAnsi="Calibri" w:cs="Calibri"/>
+          <w:noProof/>
+        </w:rPr>
+        <w:lastRenderedPageBreak/>
+        <w:drawing>
+          <wp:inline distT="0" distB="0" distL="0" distR="0" wp14:anchorId="4A5B4EFC" wp14:editId="2BF20200">
+            <wp:extent cx="4451350" cy="5949950"/>
+            <wp:effectExtent l="0" t="0" r="6350" b="0"/>
+            <wp:docPr id="457387038" name="Picture 2" descr="Close-up of a circuit board with wires&#10;&#10;Description automatically generated"/>
+            <wp:cNvGraphicFramePr>
+              <a:graphicFrameLocks xmlns:a="http://schemas.openxmlformats.org/drawingml/2006/main" noChangeAspect="1"/>
+            </wp:cNvGraphicFramePr>
+            <a:graphic xmlns:a="http://schemas.openxmlformats.org/drawingml/2006/main">
+              <a:graphicData uri="http://schemas.openxmlformats.org/drawingml/2006/picture">
+                <pic:pic xmlns:pic="http://schemas.openxmlformats.org/drawingml/2006/picture">
+                  <pic:nvPicPr>
+                    <pic:cNvPr id="457387038" name="Picture 2" descr="Close-up of a circuit board with wires&#10;&#10;Description automatically generated"/>
+                    <pic:cNvPicPr>
+                      <a:picLocks noChangeAspect="1" noChangeArrowheads="1"/>
+                    </pic:cNvPicPr>
+                  </pic:nvPicPr>
+                  <pic:blipFill>
+                    <a:blip r:embed="rId8" cstate="print">
+                      <a:extLst>
+                        <a:ext uri="{28A0092B-C50C-407E-A947-70E740481C1C}">
+                          <a14:useLocalDpi xmlns:a14="http://schemas.microsoft.com/office/drawing/2010/main" val="0"/>
+                        </a:ext>
+                      </a:extLst>
+                    </a:blip>
+                    <a:srcRect/>
+                    <a:stretch>
+                      <a:fillRect/>
+                    </a:stretch>
+                  </pic:blipFill>
+                  <pic:spPr bwMode="auto">
+                    <a:xfrm>
+                      <a:off x="0" y="0"/>
+                      <a:ext cx="4451350" cy="5949950"/>
+                    </a:xfrm>
+                    <a:prstGeom prst="rect">
+                      <a:avLst/>
+                    </a:prstGeom>
+                    <a:noFill/>
+                    <a:ln>
+                      <a:noFill/>
+                    </a:ln>
+                  </pic:spPr>
+                </pic:pic>
+              </a:graphicData>
+            </a:graphic>
+          </wp:inline>
+        </w:drawing>
+      </w:r>
+    </w:p>
+    <w:p/>
+    <w:p>
+      <w:r>
+        <w:rPr>
+          <w:rFonts w:ascii="Calibri" w:hAnsi="Calibri" w:cs="Calibri"/>
+          <w:noProof/>
+        </w:rPr>
+        <w:lastRenderedPageBreak/>
+        <w:drawing>
+          <wp:inline distT="0" distB="0" distL="0" distR="0" wp14:anchorId="0A7D8E79" wp14:editId="38FDDC44">
+            <wp:extent cx="4527550" cy="6051804"/>
+            <wp:effectExtent l="0" t="0" r="6350" b="6350"/>
+            <wp:docPr id="1938627902" name="Picture 1" descr="A circuit board with wires&#10;&#10;Description automatically generated"/>
+            <wp:cNvGraphicFramePr>
+              <a:graphicFrameLocks xmlns:a="http://schemas.openxmlformats.org/drawingml/2006/main" noChangeAspect="1"/>
+            </wp:cNvGraphicFramePr>
+            <a:graphic xmlns:a="http://schemas.openxmlformats.org/drawingml/2006/main">
+              <a:graphicData uri="http://schemas.openxmlformats.org/drawingml/2006/picture">
+                <pic:pic xmlns:pic="http://schemas.openxmlformats.org/drawingml/2006/picture">
+                  <pic:nvPicPr>
+                    <pic:cNvPr id="1938627902" name="Picture 1" descr="A circuit board with wires&#10;&#10;Description automatically generated"/>
+                    <pic:cNvPicPr>
+                      <a:picLocks noChangeAspect="1" noChangeArrowheads="1"/>
+                    </pic:cNvPicPr>
+                  </pic:nvPicPr>
+                  <pic:blipFill>
+                    <a:blip r:embed="rId9" cstate="print">
+                      <a:extLst>
+                        <a:ext uri="{28A0092B-C50C-407E-A947-70E740481C1C}">
+                          <a14:useLocalDpi xmlns:a14="http://schemas.microsoft.com/office/drawing/2010/main" val="0"/>
+                        </a:ext>
+                      </a:extLst>
+                    </a:blip>
+                    <a:srcRect/>
+                    <a:stretch>
+                      <a:fillRect/>
+                    </a:stretch>
+                  </pic:blipFill>
+                  <pic:spPr bwMode="auto">
+                    <a:xfrm>
+                      <a:off x="0" y="0"/>
+                      <a:ext cx="4549310" cy="6080890"/>
+                    </a:xfrm>
+                    <a:prstGeom prst="rect">
+                      <a:avLst/>
+                    </a:prstGeom>
+                    <a:noFill/>
+                    <a:ln>
+                      <a:noFill/>
+                    </a:ln>
+                  </pic:spPr>
+                </pic:pic>
+              </a:graphicData>
+            </a:graphic>
+          </wp:inline>
+        </w:drawing>
+      </w:r>
+    </w:p>
+    <w:p/>
     <w:p>
       <w:pPr>
         <w:pStyle w:val="ListParagraph"/>

</xml_diff>